<commit_message>
point 7 & 8
</commit_message>
<xml_diff>
--- a/Feasibility report.docx
+++ b/Feasibility report.docx
@@ -1,6 +1,6 @@
 
 <file path=word/document.xml><?xml version="1.0" encoding="utf-8"?>
-<w:document xmlns:wpc="http://schemas.microsoft.com/office/word/2010/wordprocessingCanvas" xmlns:cx="http://schemas.microsoft.com/office/drawing/2014/chartex" xmlns:cx1="http://schemas.microsoft.com/office/drawing/2015/9/8/chartex" xmlns:cx2="http://schemas.microsoft.com/office/drawing/2015/10/21/chartex" xmlns:cx3="http://schemas.microsoft.com/office/drawing/2016/5/9/chartex" xmlns:cx4="http://schemas.microsoft.com/office/drawing/2016/5/10/chartex" xmlns:cx5="http://schemas.microsoft.com/office/drawing/2016/5/11/chartex" xmlns:cx6="http://schemas.microsoft.com/office/drawing/2016/5/12/chartex" xmlns:cx7="http://schemas.microsoft.com/office/drawing/2016/5/13/chartex" xmlns:cx8="http://schemas.microsoft.com/office/drawing/2016/5/14/chartex" xmlns:mc="http://schemas.openxmlformats.org/markup-compatibility/2006" xmlns:aink="http://schemas.microsoft.com/office/drawing/2016/ink" xmlns:am3d="http://schemas.microsoft.com/office/drawing/2017/model3d" xmlns:o="urn:schemas-microsoft-com:office:office" xmlns:r="http://schemas.openxmlformats.org/officeDocument/2006/relationships" xmlns:m="http://schemas.openxmlformats.org/officeDocument/2006/math" xmlns:v="urn:schemas-microsoft-com:vml" xmlns:wp14="http://schemas.microsoft.com/office/word/2010/wordprocessingDrawing" xmlns:wp="http://schemas.openxmlformats.org/drawingml/2006/wordprocessingDrawing" xmlns:w10="urn:schemas-microsoft-com:office:word" xmlns:w="http://schemas.openxmlformats.org/wordprocessingml/2006/main" xmlns:w14="http://schemas.microsoft.com/office/word/2010/wordml" xmlns:w15="http://schemas.microsoft.com/office/word/2012/wordml" xmlns:w16cid="http://schemas.microsoft.com/office/word/2016/wordml/cid" xmlns:w16se="http://schemas.microsoft.com/office/word/2015/wordml/symex" xmlns:wpg="http://schemas.microsoft.com/office/word/2010/wordprocessingGroup" xmlns:wpi="http://schemas.microsoft.com/office/word/2010/wordprocessingInk" xmlns:wne="http://schemas.microsoft.com/office/word/2006/wordml" xmlns:wps="http://schemas.microsoft.com/office/word/2010/wordprocessingShape" mc:Ignorable="w14 w15 w16se w16cid wp14">
+<w:document xmlns:wpc="http://schemas.microsoft.com/office/word/2010/wordprocessingCanvas" xmlns:cx="http://schemas.microsoft.com/office/drawing/2014/chartex" xmlns:cx1="http://schemas.microsoft.com/office/drawing/2015/9/8/chartex" xmlns:cx2="http://schemas.microsoft.com/office/drawing/2015/10/21/chartex" xmlns:cx3="http://schemas.microsoft.com/office/drawing/2016/5/9/chartex" xmlns:cx4="http://schemas.microsoft.com/office/drawing/2016/5/10/chartex" xmlns:cx5="http://schemas.microsoft.com/office/drawing/2016/5/11/chartex" xmlns:cx6="http://schemas.microsoft.com/office/drawing/2016/5/12/chartex" xmlns:cx7="http://schemas.microsoft.com/office/drawing/2016/5/13/chartex" xmlns:cx8="http://schemas.microsoft.com/office/drawing/2016/5/14/chartex" xmlns:mc="http://schemas.openxmlformats.org/markup-compatibility/2006" xmlns:aink="http://schemas.microsoft.com/office/drawing/2016/ink" xmlns:am3d="http://schemas.microsoft.com/office/drawing/2017/model3d" xmlns:o="urn:schemas-microsoft-com:office:office" xmlns:r="http://schemas.openxmlformats.org/officeDocument/2006/relationships" xmlns:m="http://schemas.openxmlformats.org/officeDocument/2006/math" xmlns:v="urn:schemas-microsoft-com:vml" xmlns:wp14="http://schemas.microsoft.com/office/word/2010/wordprocessingDrawing" xmlns:wp="http://schemas.openxmlformats.org/drawingml/2006/wordprocessingDrawing" xmlns:w10="urn:schemas-microsoft-com:office:word" xmlns:w="http://schemas.openxmlformats.org/wordprocessingml/2006/main" xmlns:w14="http://schemas.microsoft.com/office/word/2010/wordml" xmlns:w15="http://schemas.microsoft.com/office/word/2012/wordml" xmlns:w16cex="http://schemas.microsoft.com/office/word/2018/wordml/cex" xmlns:w16cid="http://schemas.microsoft.com/office/word/2016/wordml/cid" xmlns:w16="http://schemas.microsoft.com/office/word/2018/wordml" xmlns:w16se="http://schemas.microsoft.com/office/word/2015/wordml/symex" xmlns:wpg="http://schemas.microsoft.com/office/word/2010/wordprocessingGroup" xmlns:wpi="http://schemas.microsoft.com/office/word/2010/wordprocessingInk" xmlns:wne="http://schemas.microsoft.com/office/word/2006/wordml" xmlns:wps="http://schemas.microsoft.com/office/word/2010/wordprocessingShape" mc:Ignorable="w14 w15 w16se w16cid w16 w16cex wp14">
   <w:body>
     <w:p/>
     <w:p/>
@@ -20,11 +20,698 @@
       </w:r>
     </w:p>
     <w:p>
-      <w:r>
-        <w:t xml:space="preserve">AUSYAD POINT 7 AND 8 </w:t>
-      </w:r>
-      <w:bookmarkStart w:id="0" w:name="_GoBack"/>
-      <w:bookmarkEnd w:id="0"/>
+      <w:pPr>
+        <w:rPr>
+          <w:color w:val="FF0000"/>
+          <w:sz w:val="40"/>
+          <w:szCs w:val="40"/>
+        </w:rPr>
+      </w:pPr>
+      <w:r>
+        <w:rPr>
+          <w:color w:val="FF0000"/>
+          <w:sz w:val="40"/>
+          <w:szCs w:val="40"/>
+          <w:highlight w:val="green"/>
+        </w:rPr>
+        <w:t>AUSYAD POINT 7 AND 8</w:t>
+      </w:r>
+      <w:r>
+        <w:rPr>
+          <w:color w:val="FF0000"/>
+          <w:sz w:val="40"/>
+          <w:szCs w:val="40"/>
+        </w:rPr>
+        <w:t xml:space="preserve"> </w:t>
+      </w:r>
+    </w:p>
+    <w:p>
+      <w:pPr>
+        <w:rPr>
+          <w:sz w:val="24"/>
+          <w:szCs w:val="24"/>
+        </w:rPr>
+      </w:pPr>
+      <w:r>
+        <w:rPr>
+          <w:b/>
+          <w:bCs/>
+          <w:sz w:val="72"/>
+          <w:szCs w:val="72"/>
+        </w:rPr>
+        <w:t>Visibility plan</w:t>
+      </w:r>
+      <w:r>
+        <w:rPr>
+          <w:b/>
+          <w:bCs/>
+          <w:sz w:val="72"/>
+          <w:szCs w:val="72"/>
+        </w:rPr>
+        <w:t>:</w:t>
+      </w:r>
+      <w:r>
+        <w:rPr>
+          <w:b/>
+          <w:bCs/>
+          <w:sz w:val="72"/>
+          <w:szCs w:val="72"/>
+        </w:rPr>
+        <w:br/>
+      </w:r>
+      <w:r>
+        <w:rPr>
+          <w:b/>
+          <w:bCs/>
+          <w:sz w:val="72"/>
+          <w:szCs w:val="72"/>
+        </w:rPr>
+        <w:br/>
+      </w:r>
+      <w:r>
+        <w:rPr>
+          <w:sz w:val="24"/>
+          <w:szCs w:val="24"/>
+        </w:rPr>
+        <w:t xml:space="preserve">The group will take endeavors to expand the perceivability of the </w:t>
+      </w:r>
+      <w:r>
+        <w:rPr>
+          <w:sz w:val="24"/>
+          <w:szCs w:val="24"/>
+        </w:rPr>
+        <w:t>system</w:t>
+      </w:r>
+      <w:r>
+        <w:rPr>
+          <w:sz w:val="24"/>
+          <w:szCs w:val="24"/>
+        </w:rPr>
+        <w:t xml:space="preserve"> and the </w:t>
+      </w:r>
+      <w:r>
+        <w:t xml:space="preserve">development </w:t>
+      </w:r>
+      <w:r>
+        <w:rPr>
+          <w:sz w:val="24"/>
+          <w:szCs w:val="24"/>
+        </w:rPr>
+        <w:t xml:space="preserve">procedure. This will guarantee that the task is being created in accordance with customer </w:t>
+      </w:r>
+      <w:r>
+        <w:rPr>
+          <w:sz w:val="24"/>
+          <w:szCs w:val="24"/>
+        </w:rPr>
+        <w:t>requirements</w:t>
+      </w:r>
+      <w:r>
+        <w:rPr>
+          <w:sz w:val="24"/>
+          <w:szCs w:val="24"/>
+        </w:rPr>
+        <w:t>.</w:t>
+      </w:r>
+      <w:r>
+        <w:rPr>
+          <w:sz w:val="24"/>
+          <w:szCs w:val="24"/>
+        </w:rPr>
+        <w:t xml:space="preserve"> </w:t>
+      </w:r>
+      <w:r>
+        <w:rPr>
+          <w:sz w:val="24"/>
+          <w:szCs w:val="24"/>
+        </w:rPr>
+        <w:t>Any deviations from those determinations can likewise be gotten early and revised through custome</w:t>
+      </w:r>
+      <w:r>
+        <w:rPr>
+          <w:sz w:val="24"/>
+          <w:szCs w:val="24"/>
+        </w:rPr>
+        <w:t xml:space="preserve">r </w:t>
+      </w:r>
+      <w:r>
+        <w:rPr>
+          <w:sz w:val="24"/>
+          <w:szCs w:val="24"/>
+        </w:rPr>
+        <w:t>feedbac</w:t>
+      </w:r>
+      <w:r>
+        <w:rPr>
+          <w:sz w:val="24"/>
+          <w:szCs w:val="24"/>
+        </w:rPr>
+        <w:t xml:space="preserve">k. </w:t>
+      </w:r>
+      <w:r>
+        <w:rPr>
+          <w:sz w:val="24"/>
+          <w:szCs w:val="24"/>
+        </w:rPr>
+        <w:t>Various visibility methods the team intends to use are described below.</w:t>
+      </w:r>
+    </w:p>
+    <w:p>
+      <w:pPr>
+        <w:rPr>
+          <w:sz w:val="24"/>
+          <w:szCs w:val="24"/>
+        </w:rPr>
+      </w:pPr>
+      <w:r>
+        <w:rPr>
+          <w:b/>
+          <w:bCs/>
+          <w:sz w:val="24"/>
+          <w:szCs w:val="24"/>
+        </w:rPr>
+        <w:t>Communication</w:t>
+      </w:r>
+      <w:r>
+        <w:rPr>
+          <w:b/>
+          <w:bCs/>
+          <w:sz w:val="24"/>
+          <w:szCs w:val="24"/>
+        </w:rPr>
+        <w:t>:</w:t>
+      </w:r>
+    </w:p>
+    <w:p>
+      <w:pPr>
+        <w:rPr>
+          <w:sz w:val="24"/>
+          <w:szCs w:val="24"/>
+        </w:rPr>
+      </w:pPr>
+      <w:r>
+        <w:rPr>
+          <w:sz w:val="24"/>
+          <w:szCs w:val="24"/>
+        </w:rPr>
+        <w:t>Zoom meetings</w:t>
+      </w:r>
+      <w:r>
+        <w:rPr>
+          <w:sz w:val="24"/>
+          <w:szCs w:val="24"/>
+        </w:rPr>
+        <w:t xml:space="preserve"> and messages would be the essential type of</w:t>
+      </w:r>
+      <w:r>
+        <w:rPr>
+          <w:sz w:val="24"/>
+          <w:szCs w:val="24"/>
+        </w:rPr>
+        <w:t xml:space="preserve"> </w:t>
+      </w:r>
+      <w:r>
+        <w:rPr>
+          <w:sz w:val="24"/>
+          <w:szCs w:val="24"/>
+        </w:rPr>
+        <w:t>open correspondence to keep the customers refreshed with the advancement of the</w:t>
+      </w:r>
+      <w:r>
+        <w:rPr>
+          <w:sz w:val="24"/>
+          <w:szCs w:val="24"/>
+        </w:rPr>
+        <w:t xml:space="preserve"> </w:t>
+      </w:r>
+      <w:r>
+        <w:rPr>
+          <w:sz w:val="24"/>
+          <w:szCs w:val="24"/>
+        </w:rPr>
+        <w:t>project</w:t>
+      </w:r>
+      <w:r>
+        <w:rPr>
+          <w:sz w:val="24"/>
+          <w:szCs w:val="24"/>
+        </w:rPr>
+        <w:t>.</w:t>
+      </w:r>
+      <w:r>
+        <w:rPr>
+          <w:sz w:val="24"/>
+          <w:szCs w:val="24"/>
+        </w:rPr>
+        <w:t xml:space="preserve"> Regular meetings</w:t>
+      </w:r>
+      <w:r>
+        <w:t xml:space="preserve"> </w:t>
+      </w:r>
+      <w:r>
+        <w:rPr>
+          <w:sz w:val="24"/>
+          <w:szCs w:val="24"/>
+        </w:rPr>
+        <w:t xml:space="preserve">will be held with the customer to talk about advancement and for the reasons for </w:t>
+      </w:r>
+      <w:r>
+        <w:rPr>
+          <w:sz w:val="24"/>
+          <w:szCs w:val="24"/>
+        </w:rPr>
+        <w:t>two-way</w:t>
+      </w:r>
+      <w:r>
+        <w:t xml:space="preserve"> </w:t>
+      </w:r>
+      <w:r>
+        <w:rPr>
+          <w:sz w:val="24"/>
+          <w:szCs w:val="24"/>
+        </w:rPr>
+        <w:t>feedback</w:t>
+      </w:r>
+      <w:r>
+        <w:rPr>
+          <w:sz w:val="24"/>
+          <w:szCs w:val="24"/>
+        </w:rPr>
+        <w:t xml:space="preserve">. </w:t>
+      </w:r>
+      <w:r>
+        <w:rPr>
+          <w:sz w:val="24"/>
+          <w:szCs w:val="24"/>
+        </w:rPr>
+        <w:t>The group will likewise meet all in all in any event once every week to guarantee all individuals are up to speed and understand their roles and jobs.</w:t>
+      </w:r>
+    </w:p>
+    <w:p>
+      <w:pPr>
+        <w:rPr>
+          <w:sz w:val="24"/>
+          <w:szCs w:val="24"/>
+        </w:rPr>
+      </w:pPr>
+    </w:p>
+    <w:p>
+      <w:pPr>
+        <w:pStyle w:val="Heading2"/>
+        <w:ind w:left="0" w:firstLine="0"/>
+        <w:rPr>
+          <w:sz w:val="24"/>
+          <w:szCs w:val="24"/>
+          <w:lang w:val="en-US"/>
+        </w:rPr>
+      </w:pPr>
+      <w:r>
+        <w:rPr>
+          <w:sz w:val="24"/>
+          <w:szCs w:val="24"/>
+          <w:lang w:val="en-PK"/>
+        </w:rPr>
+        <w:t>Intermediate Deliverables and Presentations</w:t>
+      </w:r>
+      <w:r>
+        <w:rPr>
+          <w:sz w:val="24"/>
+          <w:szCs w:val="24"/>
+          <w:lang w:val="en-US"/>
+        </w:rPr>
+        <w:t>:</w:t>
+      </w:r>
+    </w:p>
+    <w:p>
+      <w:pPr>
+        <w:pStyle w:val="ListParagraph"/>
+        <w:numPr>
+          <w:ilvl w:val="0"/>
+          <w:numId w:val="1"/>
+        </w:numPr>
+        <w:rPr>
+          <w:lang w:eastAsia="en-PK"/>
+        </w:rPr>
+      </w:pPr>
+      <w:r>
+        <w:rPr>
+          <w:lang w:eastAsia="en-PK"/>
+        </w:rPr>
+        <w:t xml:space="preserve">Live demonstration: </w:t>
+      </w:r>
+      <w:r>
+        <w:rPr>
+          <w:lang w:eastAsia="en-PK"/>
+        </w:rPr>
+        <w:t>The customer will be given</w:t>
+      </w:r>
+      <w:r>
+        <w:rPr>
+          <w:lang w:eastAsia="en-PK"/>
+        </w:rPr>
+        <w:t xml:space="preserve"> </w:t>
+      </w:r>
+      <w:r>
+        <w:rPr>
+          <w:lang w:eastAsia="en-PK"/>
+        </w:rPr>
+        <w:t>demonstration</w:t>
+      </w:r>
+      <w:r>
+        <w:rPr>
+          <w:lang w:eastAsia="en-PK"/>
+        </w:rPr>
+        <w:t xml:space="preserve">s </w:t>
+      </w:r>
+      <w:r>
+        <w:rPr>
+          <w:lang w:eastAsia="en-PK"/>
+        </w:rPr>
+        <w:t>of the advancement through introductions at the customer site and at the month to month introductions comparing to each significant stage in the task.</w:t>
+      </w:r>
+    </w:p>
+    <w:p>
+      <w:pPr>
+        <w:pStyle w:val="ListParagraph"/>
+        <w:numPr>
+          <w:ilvl w:val="0"/>
+          <w:numId w:val="1"/>
+        </w:numPr>
+        <w:rPr>
+          <w:lang w:eastAsia="en-PK"/>
+        </w:rPr>
+      </w:pPr>
+      <w:r>
+        <w:rPr>
+          <w:lang w:eastAsia="en-PK"/>
+        </w:rPr>
+        <w:t xml:space="preserve">Presentations: </w:t>
+      </w:r>
+      <w:r>
+        <w:rPr>
+          <w:lang w:eastAsia="en-PK"/>
+        </w:rPr>
+        <w:t>Slideshows of structure designs of screens, reports and demos of working capacities, and the framework will be appeared to the customer to keep them refreshed with the group's advancement.</w:t>
+      </w:r>
+    </w:p>
+    <w:p>
+      <w:pPr>
+        <w:pStyle w:val="ListParagraph"/>
+        <w:numPr>
+          <w:ilvl w:val="0"/>
+          <w:numId w:val="1"/>
+        </w:numPr>
+        <w:rPr>
+          <w:b/>
+          <w:bCs/>
+          <w:sz w:val="24"/>
+          <w:szCs w:val="24"/>
+        </w:rPr>
+      </w:pPr>
+      <w:r>
+        <w:rPr>
+          <w:lang w:eastAsia="en-PK"/>
+        </w:rPr>
+        <w:t xml:space="preserve">Reports: </w:t>
+      </w:r>
+      <w:r>
+        <w:rPr>
+          <w:lang w:eastAsia="en-PK"/>
+        </w:rPr>
+        <w:t>The customers will likewise be given duplicates of the documentation, which record subtleties at each stage in the product advancement process.</w:t>
+      </w:r>
+      <w:r>
+        <w:rPr>
+          <w:lang w:eastAsia="en-PK"/>
+        </w:rPr>
+        <w:t xml:space="preserve"> </w:t>
+      </w:r>
+      <w:r>
+        <w:rPr>
+          <w:lang w:eastAsia="en-PK"/>
+        </w:rPr>
+        <w:t>These advancement reports will likewise empower them to be very much aware of the subtleties of the task from their viewpoints.</w:t>
+      </w:r>
+    </w:p>
+    <w:p>
+      <w:pPr>
+        <w:rPr>
+          <w:b/>
+          <w:bCs/>
+          <w:sz w:val="24"/>
+          <w:szCs w:val="24"/>
+        </w:rPr>
+      </w:pPr>
+    </w:p>
+    <w:p>
+      <w:pPr>
+        <w:rPr>
+          <w:b/>
+          <w:bCs/>
+          <w:sz w:val="72"/>
+          <w:szCs w:val="72"/>
+        </w:rPr>
+      </w:pPr>
+      <w:r>
+        <w:rPr>
+          <w:b/>
+          <w:bCs/>
+          <w:sz w:val="72"/>
+          <w:szCs w:val="72"/>
+        </w:rPr>
+        <w:t>BUSINESS CONSIDERATIONS</w:t>
+      </w:r>
+      <w:r>
+        <w:rPr>
+          <w:b/>
+          <w:bCs/>
+          <w:sz w:val="72"/>
+          <w:szCs w:val="72"/>
+        </w:rPr>
+        <w:t>:</w:t>
+      </w:r>
+    </w:p>
+    <w:p>
+      <w:r>
+        <w:t>There are several business considerations that must be taken into account when determining the feasibility of the</w:t>
+      </w:r>
+      <w:r>
+        <w:t xml:space="preserve"> General Electric project: </w:t>
+      </w:r>
+      <w:r>
+        <w:t>disclosure of trade secrets and sensitive information, copyright and trademark issues, and considerations with regards to patents.</w:t>
+      </w:r>
+    </w:p>
+    <w:p>
+      <w:pPr>
+        <w:pStyle w:val="Heading2"/>
+        <w:ind w:left="-5"/>
+        <w:rPr>
+          <w:lang w:val="en-PK"/>
+        </w:rPr>
+      </w:pPr>
+      <w:r>
+        <w:rPr>
+          <w:lang w:val="en-PK"/>
+        </w:rPr>
+        <w:t>Trade Secrets and Sensitive Information</w:t>
+      </w:r>
+    </w:p>
+    <w:p>
+      <w:r>
+        <w:t>As far as the team could gather from discussions with representatives from the</w:t>
+      </w:r>
+      <w:r>
+        <w:t xml:space="preserve"> general Electric there are some vulnerable trade secrets that are shared among the GE team and the software development team.</w:t>
+      </w:r>
+      <w:r>
+        <w:t xml:space="preserve"> It contains some old database of company’s old records and customer information as well the inventory logs of the company.</w:t>
+      </w:r>
+    </w:p>
+    <w:p>
+      <w:pPr>
+        <w:pStyle w:val="Heading2"/>
+        <w:ind w:left="-5"/>
+        <w:rPr>
+          <w:lang w:val="en-PK"/>
+        </w:rPr>
+      </w:pPr>
+      <w:r>
+        <w:rPr>
+          <w:lang w:val="en-PK"/>
+        </w:rPr>
+        <w:t>Copyrights and Trademark</w:t>
+      </w:r>
+    </w:p>
+    <w:p>
+      <w:r>
+        <w:t>Since this project is being completed for the</w:t>
+      </w:r>
+      <w:r>
+        <w:t xml:space="preserve"> General Electric team, </w:t>
+      </w:r>
+      <w:r>
+        <w:t xml:space="preserve">the team intends to give </w:t>
+      </w:r>
+      <w:r>
+        <w:t>General Electric team</w:t>
+      </w:r>
+      <w:r>
+        <w:t xml:space="preserve"> a limited license to use and modify the system. A preliminary agreement is as follows:</w:t>
+      </w:r>
+    </w:p>
+    <w:p>
+      <w:pPr>
+        <w:ind w:left="-5" w:right="51"/>
+        <w:rPr>
+          <w:lang w:val="en-PK"/>
+        </w:rPr>
+      </w:pPr>
+      <w:r>
+        <w:t xml:space="preserve">The team consists of the following members: Aqsa Noor Kamran, Shahrukh Amir, Ausayd </w:t>
+      </w:r>
+      <w:proofErr w:type="spellStart"/>
+      <w:r>
+        <w:t>ur</w:t>
+      </w:r>
+      <w:proofErr w:type="spellEnd"/>
+      <w:r>
+        <w:t xml:space="preserve"> Rahman, Zain Ali </w:t>
+      </w:r>
+      <w:proofErr w:type="spellStart"/>
+      <w:proofErr w:type="gramStart"/>
+      <w:r>
+        <w:t>Paracha</w:t>
+      </w:r>
+      <w:proofErr w:type="spellEnd"/>
+      <w:r>
+        <w:t xml:space="preserve"> ,</w:t>
+      </w:r>
+      <w:proofErr w:type="gramEnd"/>
+      <w:r>
+        <w:t xml:space="preserve"> Omar Ali.</w:t>
+      </w:r>
+      <w:r>
+        <w:rPr>
+          <w:lang w:val="en-PK"/>
+        </w:rPr>
+        <w:t xml:space="preserve"> </w:t>
+      </w:r>
+      <w:r>
+        <w:rPr>
+          <w:lang w:val="en-PK"/>
+        </w:rPr>
+        <w:t>This limited license will allow the client to use and modify the software system for an unlimited period of time.  The team will not be responsible for any modifications after the software system is delivered, but will help with any questions or concerns of the client as time and circumstances permit.  The team reserves the right to be able to demo the software system to prospective employers and showcase the software system as a work created by each team member.</w:t>
+      </w:r>
+    </w:p>
+    <w:p>
+      <w:pPr>
+        <w:ind w:left="-5" w:right="51"/>
+        <w:rPr>
+          <w:lang w:val="en-PK"/>
+        </w:rPr>
+      </w:pPr>
+      <w:r>
+        <w:rPr>
+          <w:lang w:val="en-PK"/>
+        </w:rPr>
+        <w:t xml:space="preserve">Since the team does not plan to trademark any names in relation to the software system, trademark </w:t>
+      </w:r>
+      <w:proofErr w:type="gramStart"/>
+      <w:r>
+        <w:rPr>
+          <w:lang w:val="en-PK"/>
+        </w:rPr>
+        <w:t>are</w:t>
+      </w:r>
+      <w:proofErr w:type="gramEnd"/>
+      <w:r>
+        <w:rPr>
+          <w:lang w:val="en-PK"/>
+        </w:rPr>
+        <w:t xml:space="preserve"> not foreseen as being an issue.</w:t>
+      </w:r>
+    </w:p>
+    <w:p>
+      <w:pPr>
+        <w:rPr>
+          <w:b/>
+          <w:bCs/>
+        </w:rPr>
+      </w:pPr>
+      <w:r>
+        <w:rPr>
+          <w:b/>
+          <w:bCs/>
+        </w:rPr>
+        <w:t>Patents</w:t>
+      </w:r>
+      <w:r>
+        <w:rPr>
+          <w:b/>
+          <w:bCs/>
+        </w:rPr>
+        <w:t>:</w:t>
+      </w:r>
+    </w:p>
+    <w:p>
+      <w:pPr>
+        <w:rPr>
+          <w:lang w:val="en-PK" w:eastAsia="en-PK"/>
+        </w:rPr>
+      </w:pPr>
+      <w:r>
+        <w:rPr>
+          <w:lang w:val="en-PK" w:eastAsia="en-PK"/>
+        </w:rPr>
+        <w:t>No piece of the framework is anticipated to be qualified for any patent applications. Be that as it may, if upon a later date, a piece of the framework is seen as patentable, the group holds the rights to the uncontested patent and any subsidiary works based in that, while the customer will consequently pick up non-elite rights to utilize the framework, and will have full rights to the utilization and adjustment of the framework paying little mind to any patent rights held by the group.</w:t>
+      </w:r>
+    </w:p>
+    <w:p>
+      <w:pPr>
+        <w:rPr>
+          <w:sz w:val="24"/>
+          <w:szCs w:val="24"/>
+        </w:rPr>
+      </w:pPr>
+    </w:p>
+    <w:p>
+      <w:pPr>
+        <w:rPr>
+          <w:sz w:val="24"/>
+          <w:szCs w:val="24"/>
+        </w:rPr>
+      </w:pPr>
+    </w:p>
+    <w:p>
+      <w:pPr>
+        <w:rPr>
+          <w:b/>
+          <w:bCs/>
+          <w:sz w:val="24"/>
+          <w:szCs w:val="24"/>
+        </w:rPr>
+      </w:pPr>
+    </w:p>
+    <w:p>
+      <w:pPr>
+        <w:rPr>
+          <w:b/>
+          <w:bCs/>
+          <w:sz w:val="24"/>
+          <w:szCs w:val="24"/>
+        </w:rPr>
+      </w:pPr>
+    </w:p>
+    <w:p>
+      <w:pPr>
+        <w:rPr>
+          <w:b/>
+          <w:bCs/>
+          <w:sz w:val="24"/>
+          <w:szCs w:val="24"/>
+        </w:rPr>
+      </w:pPr>
     </w:p>
     <w:p>
       <w:r>
@@ -41,8 +728,129 @@
 </w:document>
 </file>
 
+<file path=word/numbering.xml><?xml version="1.0" encoding="utf-8"?>
+<w:numbering xmlns:wpc="http://schemas.microsoft.com/office/word/2010/wordprocessingCanvas" xmlns:cx="http://schemas.microsoft.com/office/drawing/2014/chartex" xmlns:cx1="http://schemas.microsoft.com/office/drawing/2015/9/8/chartex" xmlns:cx2="http://schemas.microsoft.com/office/drawing/2015/10/21/chartex" xmlns:cx3="http://schemas.microsoft.com/office/drawing/2016/5/9/chartex" xmlns:cx4="http://schemas.microsoft.com/office/drawing/2016/5/10/chartex" xmlns:cx5="http://schemas.microsoft.com/office/drawing/2016/5/11/chartex" xmlns:cx6="http://schemas.microsoft.com/office/drawing/2016/5/12/chartex" xmlns:cx7="http://schemas.microsoft.com/office/drawing/2016/5/13/chartex" xmlns:cx8="http://schemas.microsoft.com/office/drawing/2016/5/14/chartex" xmlns:mc="http://schemas.openxmlformats.org/markup-compatibility/2006" xmlns:aink="http://schemas.microsoft.com/office/drawing/2016/ink" xmlns:am3d="http://schemas.microsoft.com/office/drawing/2017/model3d" xmlns:o="urn:schemas-microsoft-com:office:office" xmlns:r="http://schemas.openxmlformats.org/officeDocument/2006/relationships" xmlns:m="http://schemas.openxmlformats.org/officeDocument/2006/math" xmlns:v="urn:schemas-microsoft-com:vml" xmlns:wp14="http://schemas.microsoft.com/office/word/2010/wordprocessingDrawing" xmlns:wp="http://schemas.openxmlformats.org/drawingml/2006/wordprocessingDrawing" xmlns:w10="urn:schemas-microsoft-com:office:word" xmlns:w="http://schemas.openxmlformats.org/wordprocessingml/2006/main" xmlns:w14="http://schemas.microsoft.com/office/word/2010/wordml" xmlns:w15="http://schemas.microsoft.com/office/word/2012/wordml" xmlns:w16cex="http://schemas.microsoft.com/office/word/2018/wordml/cex" xmlns:w16cid="http://schemas.microsoft.com/office/word/2016/wordml/cid" xmlns:w16="http://schemas.microsoft.com/office/word/2018/wordml" xmlns:w16se="http://schemas.microsoft.com/office/word/2015/wordml/symex" xmlns:wpg="http://schemas.microsoft.com/office/word/2010/wordprocessingGroup" xmlns:wpi="http://schemas.microsoft.com/office/word/2010/wordprocessingInk" xmlns:wne="http://schemas.microsoft.com/office/word/2006/wordml" xmlns:wps="http://schemas.microsoft.com/office/word/2010/wordprocessingShape" mc:Ignorable="w14 w15 w16se w16cid w16 w16cex wp14">
+  <w:abstractNum w:abstractNumId="0" w15:restartNumberingAfterBreak="0">
+    <w:nsid w:val="2FDF3BEC"/>
+    <w:multiLevelType w:val="hybridMultilevel"/>
+    <w:tmpl w:val="3650E5D4"/>
+    <w:lvl w:ilvl="0" w:tplc="20000001">
+      <w:start w:val="1"/>
+      <w:numFmt w:val="bullet"/>
+      <w:lvlText w:val=""/>
+      <w:lvlJc w:val="left"/>
+      <w:pPr>
+        <w:ind w:left="720" w:hanging="360"/>
+      </w:pPr>
+      <w:rPr>
+        <w:rFonts w:ascii="Symbol" w:hAnsi="Symbol" w:hint="default"/>
+      </w:rPr>
+    </w:lvl>
+    <w:lvl w:ilvl="1" w:tplc="20000003" w:tentative="1">
+      <w:start w:val="1"/>
+      <w:numFmt w:val="bullet"/>
+      <w:lvlText w:val="o"/>
+      <w:lvlJc w:val="left"/>
+      <w:pPr>
+        <w:ind w:left="1440" w:hanging="360"/>
+      </w:pPr>
+      <w:rPr>
+        <w:rFonts w:ascii="Courier New" w:hAnsi="Courier New" w:cs="Courier New" w:hint="default"/>
+      </w:rPr>
+    </w:lvl>
+    <w:lvl w:ilvl="2" w:tplc="20000005" w:tentative="1">
+      <w:start w:val="1"/>
+      <w:numFmt w:val="bullet"/>
+      <w:lvlText w:val=""/>
+      <w:lvlJc w:val="left"/>
+      <w:pPr>
+        <w:ind w:left="2160" w:hanging="360"/>
+      </w:pPr>
+      <w:rPr>
+        <w:rFonts w:ascii="Wingdings" w:hAnsi="Wingdings" w:hint="default"/>
+      </w:rPr>
+    </w:lvl>
+    <w:lvl w:ilvl="3" w:tplc="20000001" w:tentative="1">
+      <w:start w:val="1"/>
+      <w:numFmt w:val="bullet"/>
+      <w:lvlText w:val=""/>
+      <w:lvlJc w:val="left"/>
+      <w:pPr>
+        <w:ind w:left="2880" w:hanging="360"/>
+      </w:pPr>
+      <w:rPr>
+        <w:rFonts w:ascii="Symbol" w:hAnsi="Symbol" w:hint="default"/>
+      </w:rPr>
+    </w:lvl>
+    <w:lvl w:ilvl="4" w:tplc="20000003" w:tentative="1">
+      <w:start w:val="1"/>
+      <w:numFmt w:val="bullet"/>
+      <w:lvlText w:val="o"/>
+      <w:lvlJc w:val="left"/>
+      <w:pPr>
+        <w:ind w:left="3600" w:hanging="360"/>
+      </w:pPr>
+      <w:rPr>
+        <w:rFonts w:ascii="Courier New" w:hAnsi="Courier New" w:cs="Courier New" w:hint="default"/>
+      </w:rPr>
+    </w:lvl>
+    <w:lvl w:ilvl="5" w:tplc="20000005" w:tentative="1">
+      <w:start w:val="1"/>
+      <w:numFmt w:val="bullet"/>
+      <w:lvlText w:val=""/>
+      <w:lvlJc w:val="left"/>
+      <w:pPr>
+        <w:ind w:left="4320" w:hanging="360"/>
+      </w:pPr>
+      <w:rPr>
+        <w:rFonts w:ascii="Wingdings" w:hAnsi="Wingdings" w:hint="default"/>
+      </w:rPr>
+    </w:lvl>
+    <w:lvl w:ilvl="6" w:tplc="20000001" w:tentative="1">
+      <w:start w:val="1"/>
+      <w:numFmt w:val="bullet"/>
+      <w:lvlText w:val=""/>
+      <w:lvlJc w:val="left"/>
+      <w:pPr>
+        <w:ind w:left="5040" w:hanging="360"/>
+      </w:pPr>
+      <w:rPr>
+        <w:rFonts w:ascii="Symbol" w:hAnsi="Symbol" w:hint="default"/>
+      </w:rPr>
+    </w:lvl>
+    <w:lvl w:ilvl="7" w:tplc="20000003" w:tentative="1">
+      <w:start w:val="1"/>
+      <w:numFmt w:val="bullet"/>
+      <w:lvlText w:val="o"/>
+      <w:lvlJc w:val="left"/>
+      <w:pPr>
+        <w:ind w:left="5760" w:hanging="360"/>
+      </w:pPr>
+      <w:rPr>
+        <w:rFonts w:ascii="Courier New" w:hAnsi="Courier New" w:cs="Courier New" w:hint="default"/>
+      </w:rPr>
+    </w:lvl>
+    <w:lvl w:ilvl="8" w:tplc="20000005" w:tentative="1">
+      <w:start w:val="1"/>
+      <w:numFmt w:val="bullet"/>
+      <w:lvlText w:val=""/>
+      <w:lvlJc w:val="left"/>
+      <w:pPr>
+        <w:ind w:left="6480" w:hanging="360"/>
+      </w:pPr>
+      <w:rPr>
+        <w:rFonts w:ascii="Wingdings" w:hAnsi="Wingdings" w:hint="default"/>
+      </w:rPr>
+    </w:lvl>
+  </w:abstractNum>
+  <w:num w:numId="1">
+    <w:abstractNumId w:val="0"/>
+  </w:num>
+</w:numbering>
+</file>
+
 <file path=word/styles.xml><?xml version="1.0" encoding="utf-8"?>
-<w:styles xmlns:mc="http://schemas.openxmlformats.org/markup-compatibility/2006" xmlns:r="http://schemas.openxmlformats.org/officeDocument/2006/relationships" xmlns:w="http://schemas.openxmlformats.org/wordprocessingml/2006/main" xmlns:w14="http://schemas.microsoft.com/office/word/2010/wordml" xmlns:w15="http://schemas.microsoft.com/office/word/2012/wordml" xmlns:w16cid="http://schemas.microsoft.com/office/word/2016/wordml/cid" xmlns:w16se="http://schemas.microsoft.com/office/word/2015/wordml/symex" mc:Ignorable="w14 w15 w16se w16cid">
+<w:styles xmlns:mc="http://schemas.openxmlformats.org/markup-compatibility/2006" xmlns:r="http://schemas.openxmlformats.org/officeDocument/2006/relationships" xmlns:w="http://schemas.openxmlformats.org/wordprocessingml/2006/main" xmlns:w14="http://schemas.microsoft.com/office/word/2010/wordml" xmlns:w15="http://schemas.microsoft.com/office/word/2012/wordml" xmlns:w16cex="http://schemas.microsoft.com/office/word/2018/wordml/cex" xmlns:w16cid="http://schemas.microsoft.com/office/word/2016/wordml/cid" xmlns:w16="http://schemas.microsoft.com/office/word/2018/wordml" xmlns:w16se="http://schemas.microsoft.com/office/word/2015/wordml/symex" mc:Ignorable="w14 w15 w16se w16cid w16 w16cex">
   <w:docDefaults>
     <w:rPrDefault>
       <w:rPr>
@@ -440,10 +1248,32 @@
     <w:name w:val="Normal"/>
     <w:qFormat/>
   </w:style>
+  <w:style w:type="paragraph" w:styleId="Heading2">
+    <w:name w:val="heading 2"/>
+    <w:next w:val="Normal"/>
+    <w:link w:val="Heading2Char"/>
+    <w:uiPriority w:val="9"/>
+    <w:semiHidden/>
+    <w:unhideWhenUsed/>
+    <w:qFormat/>
+    <w:rsid w:val="00162D52"/>
+    <w:pPr>
+      <w:keepNext/>
+      <w:keepLines/>
+      <w:spacing w:after="194" w:line="256" w:lineRule="auto"/>
+      <w:ind w:left="10" w:hanging="10"/>
+      <w:outlineLvl w:val="1"/>
+    </w:pPr>
+    <w:rPr>
+      <w:rFonts w:ascii="Garamond" w:eastAsia="Garamond" w:hAnsi="Garamond" w:cs="Garamond"/>
+      <w:b/>
+      <w:color w:val="000000"/>
+      <w:lang w:val="en-PK" w:eastAsia="en-PK"/>
+    </w:rPr>
+  </w:style>
   <w:style w:type="character" w:default="1" w:styleId="DefaultParagraphFont">
     <w:name w:val="Default Paragraph Font"/>
     <w:uiPriority w:val="1"/>
-    <w:semiHidden/>
     <w:unhideWhenUsed/>
   </w:style>
   <w:style w:type="table" w:default="1" w:styleId="TableNormal">
@@ -466,6 +1296,31 @@
     <w:uiPriority w:val="99"/>
     <w:semiHidden/>
     <w:unhideWhenUsed/>
+  </w:style>
+  <w:style w:type="character" w:customStyle="1" w:styleId="Heading2Char">
+    <w:name w:val="Heading 2 Char"/>
+    <w:basedOn w:val="DefaultParagraphFont"/>
+    <w:link w:val="Heading2"/>
+    <w:uiPriority w:val="9"/>
+    <w:semiHidden/>
+    <w:rsid w:val="00162D52"/>
+    <w:rPr>
+      <w:rFonts w:ascii="Garamond" w:eastAsia="Garamond" w:hAnsi="Garamond" w:cs="Garamond"/>
+      <w:b/>
+      <w:color w:val="000000"/>
+      <w:lang w:val="en-PK" w:eastAsia="en-PK"/>
+    </w:rPr>
+  </w:style>
+  <w:style w:type="paragraph" w:styleId="ListParagraph">
+    <w:name w:val="List Paragraph"/>
+    <w:basedOn w:val="Normal"/>
+    <w:uiPriority w:val="34"/>
+    <w:qFormat/>
+    <w:rsid w:val="0005025B"/>
+    <w:pPr>
+      <w:ind w:left="720"/>
+      <w:contextualSpacing/>
+    </w:pPr>
   </w:style>
 </w:styles>
 </file>

</xml_diff>